<commit_message>
created innlevering 3 with content
</commit_message>
<xml_diff>
--- a/Semesteroppgave.docx
+++ b/Semesteroppgave.docx
@@ -452,7 +452,21 @@
         <w:rPr>
           <w:rFonts w:ascii="Times New Roman" w:hAnsi="Times New Roman" w:cs="Times New Roman"/>
         </w:rPr>
-        <w:t xml:space="preserve">Læringslabben brukes av både tilsatte og studenter på HVL. I følge hovedsiden av læringslabben kan du "utforske, samhandle og skape, med fokus på teknologi" [1] og de har en rekke forskjellig utstyr og ting du kan prøve ut som 3D-printing, koding og programmering, VR, Droner, osv. Læringslabben tilbyr også kurs og opplæring, pedagogisk og teknologisk rådgiving, støtte og tilrettelegging for </w:t>
+        <w:t xml:space="preserve">Læringslabben brukes av både tilsatte og studenter på HVL. </w:t>
+      </w:r>
+      <w:proofErr w:type="gramStart"/>
+      <w:r>
+        <w:rPr>
+          <w:rFonts w:ascii="Times New Roman" w:hAnsi="Times New Roman" w:cs="Times New Roman"/>
+        </w:rPr>
+        <w:t>I følge</w:t>
+      </w:r>
+      <w:proofErr w:type="gramEnd"/>
+      <w:r>
+        <w:rPr>
+          <w:rFonts w:ascii="Times New Roman" w:hAnsi="Times New Roman" w:cs="Times New Roman"/>
+        </w:rPr>
+        <w:t xml:space="preserve"> hovedsiden av læringslabben kan du "utforske, samhandle og skape, med fokus på teknologi" [1] og de har en rekke forskjellig utstyr og ting du kan prøve ut som 3D-printing, koding og programmering, VR, Droner, osv. Læringslabben tilbyr også kurs og opplæring, pedagogisk og teknologisk rådgiving, støtte og tilrettelegging for </w:t>
       </w:r>
       <w:proofErr w:type="spellStart"/>
       <w:r>
@@ -679,7 +693,6 @@
               <w:rPr>
                 <w:rFonts w:ascii="Times New Roman" w:hAnsi="Times New Roman" w:cs="Times New Roman"/>
               </w:rPr>
-              <w:lastRenderedPageBreak/>
               <w:t>ID</w:t>
             </w:r>
           </w:p>
@@ -1315,14 +1328,7 @@
               <w:rPr>
                 <w:rFonts w:ascii="Times New Roman" w:hAnsi="Times New Roman" w:cs="Times New Roman"/>
               </w:rPr>
-              <w:t xml:space="preserve">, ønsker jeg å se en presentasjon av løsninger og teknologier som benyttes ved </w:t>
-            </w:r>
-            <w:r>
-              <w:rPr>
-                <w:rFonts w:ascii="Times New Roman" w:hAnsi="Times New Roman" w:cs="Times New Roman"/>
-              </w:rPr>
-              <w:lastRenderedPageBreak/>
-              <w:t>læringslabbene. Slik at jeg får en forståelse av løsningene og hvilken påvirkning disse har på studiestedet og lokalsamfunn.</w:t>
+              <w:t>, ønsker jeg å se en presentasjon av løsninger og teknologier som benyttes ved læringslabbene. Slik at jeg får en forståelse av løsningene og hvilken påvirkning disse har på studiestedet og lokalsamfunn.</w:t>
             </w:r>
           </w:p>
         </w:tc>
@@ -1671,7 +1677,6 @@
               <w:rPr>
                 <w:rFonts w:ascii="Times New Roman" w:hAnsi="Times New Roman" w:cs="Times New Roman"/>
               </w:rPr>
-              <w:lastRenderedPageBreak/>
               <w:t>BRH-5</w:t>
             </w:r>
           </w:p>
@@ -2670,7 +2675,6 @@
         <w:rPr>
           <w:rFonts w:ascii="Times New Roman" w:hAnsi="Times New Roman" w:cs="Times New Roman"/>
         </w:rPr>
-        <w:lastRenderedPageBreak/>
         <w:t>7. HTML skal følge tekniske krav som en finner i oppgaven.</w:t>
       </w:r>
     </w:p>
@@ -3141,7 +3145,6 @@
         <w:rPr>
           <w:rFonts w:ascii="Times New Roman" w:hAnsi="Times New Roman" w:cs="Times New Roman"/>
         </w:rPr>
-        <w:lastRenderedPageBreak/>
         <w:t>▪ Beskrivelse av resultatet</w:t>
       </w:r>
     </w:p>
@@ -3508,7 +3511,6 @@
         <w:rPr>
           <w:rFonts w:ascii="Times New Roman" w:hAnsi="Times New Roman" w:cs="Times New Roman"/>
         </w:rPr>
-        <w:lastRenderedPageBreak/>
         <w:t>▪ Beskrivelse av resultatet</w:t>
       </w:r>
     </w:p>
@@ -3834,9 +3836,8 @@
           <w:sz w:val="28"/>
           <w:szCs w:val="28"/>
         </w:rPr>
-        <w:lastRenderedPageBreak/>
         <w:drawing>
-          <wp:inline distT="0" distB="0" distL="0" distR="0" wp14:anchorId="1364B086" wp14:editId="054FE85D">
+          <wp:inline distT="0" distB="0" distL="0" distR="0" wp14:anchorId="1364B086" wp14:editId="2F7F9961">
             <wp:extent cx="5760720" cy="5760720"/>
             <wp:effectExtent l="0" t="0" r="0" b="0"/>
             <wp:docPr id="2023398910" name="Bilde 2" descr="Et bilde som inneholder person, Selfie, Menneskeansikt, vindu&#10;&#10;Automatisk generert beskrivelse"/>
@@ -3946,9 +3947,8 @@
           <w:sz w:val="28"/>
           <w:szCs w:val="28"/>
         </w:rPr>
-        <w:lastRenderedPageBreak/>
         <w:drawing>
-          <wp:inline distT="0" distB="0" distL="0" distR="0" wp14:anchorId="351997A6" wp14:editId="273DB4DA">
+          <wp:inline distT="0" distB="0" distL="0" distR="0" wp14:anchorId="351997A6" wp14:editId="59446265">
             <wp:extent cx="5760720" cy="7680960"/>
             <wp:effectExtent l="0" t="0" r="0" b="0"/>
             <wp:docPr id="62722418" name="Bilde 1" descr="Et bilde som inneholder Menneskeansikt, person, smil, klær&#10;&#10;Automatisk generert beskrivelse"/>
@@ -4062,7 +4062,6 @@
           <w:sz w:val="28"/>
           <w:szCs w:val="28"/>
         </w:rPr>
-        <w:lastRenderedPageBreak/>
         <w:drawing>
           <wp:inline distT="0" distB="0" distL="0" distR="0" wp14:anchorId="51542E56" wp14:editId="25826E96">
             <wp:extent cx="5760720" cy="6591935"/>
@@ -4197,7 +4196,6 @@
           <w:sz w:val="28"/>
           <w:szCs w:val="28"/>
         </w:rPr>
-        <w:lastRenderedPageBreak/>
         <w:t>Kanban</w:t>
       </w:r>
       <w:proofErr w:type="spellEnd"/>
@@ -4344,8 +4342,8 @@
         <w:tblDescription w:val=""/>
       </w:tblPr>
       <w:tblGrid>
-        <w:gridCol w:w="900"/>
-        <w:gridCol w:w="6289"/>
+        <w:gridCol w:w="1319"/>
+        <w:gridCol w:w="5870"/>
         <w:gridCol w:w="1863"/>
       </w:tblGrid>
       <w:tr>
@@ -4441,19 +4439,80 @@
           </w:tcPr>
           <w:p>
             <w:r>
+              <w:t>-</w:t>
+            </w:r>
+            <w:r>
+              <w:rPr>
+                <w:highlight w:val="cyan"/>
+              </w:rPr>
+              <w:t xml:space="preserve">Oppdatere </w:t>
+            </w:r>
+            <w:proofErr w:type="spellStart"/>
+            <w:r>
+              <w:rPr>
+                <w:highlight w:val="cyan"/>
+              </w:rPr>
+              <w:t>product</w:t>
+            </w:r>
+            <w:proofErr w:type="spellEnd"/>
+            <w:r>
+              <w:rPr>
+                <w:highlight w:val="cyan"/>
+              </w:rPr>
+              <w:t xml:space="preserve"> </w:t>
+            </w:r>
+            <w:proofErr w:type="spellStart"/>
+            <w:r>
+              <w:rPr>
+                <w:highlight w:val="cyan"/>
+              </w:rPr>
+              <w:t>backlog</w:t>
+            </w:r>
+            <w:proofErr w:type="spellEnd"/>
+          </w:p>
+          <w:p>
+            <w:r>
+              <w:t>-</w:t>
+            </w:r>
+            <w:proofErr w:type="gramStart"/>
+            <w:r>
+              <w:rPr>
+                <w:highlight w:val="cyan"/>
+              </w:rPr>
+              <w:t xml:space="preserve">Sprint  </w:t>
+            </w:r>
+            <w:proofErr w:type="spellStart"/>
+            <w:r>
+              <w:rPr>
+                <w:highlight w:val="cyan"/>
+              </w:rPr>
+              <w:t>Backlog</w:t>
+            </w:r>
+            <w:proofErr w:type="spellEnd"/>
+            <w:proofErr w:type="gramEnd"/>
+          </w:p>
+          <w:p>
+            <w:r>
+              <w:t>-</w:t>
+            </w:r>
+            <w:r>
               <w:rPr>
                 <w:highlight w:val="green"/>
               </w:rPr>
-              <w:t>-Lag video demo av koden</w:t>
-            </w:r>
-            <w:r>
-              <w:rPr>
-                <w:highlight w:val="green"/>
-              </w:rPr>
-              <w:t xml:space="preserve"> sist for del 2.</w:t>
-            </w:r>
-          </w:p>
-          <w:p/>
+              <w:t>Lag demo for innlevering 3</w:t>
+            </w:r>
+          </w:p>
+          <w:p>
+            <w:r>
+              <w:t>-</w:t>
+            </w:r>
+            <w:r>
+              <w:rPr>
+                <w:highlight w:val="yellow"/>
+              </w:rPr>
+              <w:t>Legg til bruker registrering</w:t>
+            </w:r>
+          </w:p>
           <w:p/>
         </w:tc>
         <w:tc>
@@ -4473,109 +4532,60 @@
             </w:tcMar>
             <w:hideMark/>
           </w:tcPr>
-          <w:p>
-            <w:r>
-              <w:t xml:space="preserve">- </w:t>
-            </w:r>
+          <w:p/>
+          <w:p>
+            <w:r>
+              <w:t> </w:t>
+            </w:r>
+            <w:r>
+              <w:t>-</w:t>
+            </w:r>
+            <w:proofErr w:type="spellStart"/>
             <w:r>
               <w:rPr>
                 <w:highlight w:val="cyan"/>
               </w:rPr>
-              <w:t xml:space="preserve">Gjør GANTT om til GANTT diagram og ikke bare tekst, eller i det minste ha det i </w:t>
+              <w:t>Kanban</w:t>
+            </w:r>
+            <w:proofErr w:type="spellEnd"/>
+            <w:r>
+              <w:rPr>
+                <w:highlight w:val="cyan"/>
+              </w:rPr>
+              <w:t xml:space="preserve"> Board/</w:t>
             </w:r>
             <w:proofErr w:type="spellStart"/>
             <w:r>
               <w:rPr>
                 <w:highlight w:val="cyan"/>
               </w:rPr>
-              <w:t>table</w:t>
+              <w:t>Scrum</w:t>
             </w:r>
             <w:proofErr w:type="spellEnd"/>
             <w:r>
               <w:rPr>
                 <w:highlight w:val="cyan"/>
               </w:rPr>
-              <w:t xml:space="preserve"> format slik at det blir lettere å få oversikt</w:t>
-            </w:r>
-            <w:r>
               <w:t xml:space="preserve"> </w:t>
             </w:r>
-          </w:p>
-          <w:p>
-            <w:r>
-              <w:rPr>
-                <w:highlight w:val="red"/>
-              </w:rPr>
-              <w:t>-Oppdatere websidens funksjonalitet basert på BRH—3 og BRH-4</w:t>
-            </w:r>
-          </w:p>
-          <w:p/>
+            <w:proofErr w:type="spellStart"/>
+            <w:r>
+              <w:rPr>
+                <w:highlight w:val="cyan"/>
+              </w:rPr>
+              <w:t>board</w:t>
+            </w:r>
+            <w:proofErr w:type="spellEnd"/>
+          </w:p>
           <w:p>
             <w:r>
               <w:t>-</w:t>
             </w:r>
             <w:r>
               <w:rPr>
-                <w:highlight w:val="cyan"/>
-              </w:rPr>
-              <w:t xml:space="preserve">Opprette </w:t>
-            </w:r>
-            <w:proofErr w:type="spellStart"/>
-            <w:r>
-              <w:rPr>
-                <w:highlight w:val="cyan"/>
-              </w:rPr>
-              <w:t>kanban</w:t>
-            </w:r>
-            <w:proofErr w:type="spellEnd"/>
-            <w:r>
-              <w:rPr>
-                <w:highlight w:val="cyan"/>
-              </w:rPr>
-              <w:t xml:space="preserve"> </w:t>
-            </w:r>
-            <w:proofErr w:type="spellStart"/>
-            <w:r>
-              <w:rPr>
-                <w:highlight w:val="cyan"/>
-              </w:rPr>
-              <w:t>board</w:t>
-            </w:r>
-            <w:proofErr w:type="spellEnd"/>
-            <w:r>
-              <w:rPr>
-                <w:highlight w:val="cyan"/>
-              </w:rPr>
-              <w:t>, kategorier og punkter.</w:t>
-            </w:r>
-          </w:p>
-          <w:p>
-            <w:r>
-              <w:t>-</w:t>
-            </w:r>
-            <w:r>
-              <w:rPr>
-                <w:highlight w:val="cyan"/>
-              </w:rPr>
-              <w:t>«</w:t>
-            </w:r>
-            <w:r>
-              <w:rPr>
-                <w:highlight w:val="cyan"/>
-              </w:rPr>
-              <w:t>Gjør</w:t>
-            </w:r>
-            <w:r>
-              <w:rPr>
-                <w:highlight w:val="cyan"/>
-              </w:rPr>
-              <w:t xml:space="preserve"> oppgaven mer omfattende.»</w:t>
-            </w:r>
-          </w:p>
-          <w:p/>
-          <w:p>
-            <w:r>
-              <w:t> </w:t>
+                <w:highlight w:val="yellow"/>
+              </w:rPr>
+              <w:t>Legg til Python (Ferdig?)</w:t>
             </w:r>
           </w:p>
           <w:p/>
@@ -4669,9 +4679,116 @@
               <w:rPr>
                 <w:highlight w:val="yellow"/>
               </w:rPr>
-              <w:t>Laget CSS fil.</w:t>
-            </w:r>
-          </w:p>
+              <w:t>Lag CSS fil.</w:t>
+            </w:r>
+          </w:p>
+          <w:p/>
+          <w:p>
+            <w:r>
+              <w:rPr>
+                <w:highlight w:val="green"/>
+              </w:rPr>
+              <w:t>-Lag video demo av koden sist for del 2.</w:t>
+            </w:r>
+          </w:p>
+          <w:p/>
+          <w:p>
+            <w:r>
+              <w:t xml:space="preserve">- </w:t>
+            </w:r>
+            <w:r>
+              <w:rPr>
+                <w:highlight w:val="cyan"/>
+              </w:rPr>
+              <w:t xml:space="preserve">Gjør GANTT om til GANTT diagram og ikke bare tekst, eller i det minste ha det i </w:t>
+            </w:r>
+            <w:proofErr w:type="spellStart"/>
+            <w:r>
+              <w:rPr>
+                <w:highlight w:val="cyan"/>
+              </w:rPr>
+              <w:t>table</w:t>
+            </w:r>
+            <w:proofErr w:type="spellEnd"/>
+            <w:r>
+              <w:rPr>
+                <w:highlight w:val="cyan"/>
+              </w:rPr>
+              <w:t xml:space="preserve"> format slik at det blir lettere å få oversikt</w:t>
+            </w:r>
+            <w:r>
+              <w:t xml:space="preserve"> </w:t>
+            </w:r>
+          </w:p>
+          <w:p>
+            <w:r>
+              <w:rPr>
+                <w:highlight w:val="red"/>
+              </w:rPr>
+              <w:t>-Oppdatere websidens funksjonalitet basert på BRH—3 og BRH-4</w:t>
+            </w:r>
+          </w:p>
+          <w:p/>
+          <w:p>
+            <w:r>
+              <w:t>-</w:t>
+            </w:r>
+            <w:r>
+              <w:rPr>
+                <w:highlight w:val="cyan"/>
+              </w:rPr>
+              <w:t xml:space="preserve">Opprette </w:t>
+            </w:r>
+            <w:proofErr w:type="spellStart"/>
+            <w:r>
+              <w:rPr>
+                <w:highlight w:val="cyan"/>
+              </w:rPr>
+              <w:t>kanban</w:t>
+            </w:r>
+            <w:proofErr w:type="spellEnd"/>
+            <w:r>
+              <w:rPr>
+                <w:highlight w:val="cyan"/>
+              </w:rPr>
+              <w:t xml:space="preserve"> </w:t>
+            </w:r>
+            <w:proofErr w:type="spellStart"/>
+            <w:r>
+              <w:rPr>
+                <w:highlight w:val="cyan"/>
+              </w:rPr>
+              <w:t>board</w:t>
+            </w:r>
+            <w:proofErr w:type="spellEnd"/>
+            <w:r>
+              <w:rPr>
+                <w:highlight w:val="cyan"/>
+              </w:rPr>
+              <w:t>, kategorier og punkter.</w:t>
+            </w:r>
+          </w:p>
+          <w:p>
+            <w:proofErr w:type="gramStart"/>
+            <w:r>
+              <w:t>-</w:t>
+            </w:r>
+            <w:r>
+              <w:rPr>
+                <w:highlight w:val="cyan"/>
+              </w:rPr>
+              <w:t>«</w:t>
+            </w:r>
+            <w:proofErr w:type="gramEnd"/>
+            <w:r>
+              <w:rPr>
+                <w:highlight w:val="cyan"/>
+              </w:rPr>
+              <w:t>Gjør oppgaven mer omfattende.»</w:t>
+            </w:r>
+          </w:p>
+          <w:p/>
+          <w:p/>
         </w:tc>
       </w:tr>
     </w:tbl>
@@ -4846,8 +4963,124 @@
       </w:rPr>
     </w:lvl>
   </w:abstractNum>
+  <w:abstractNum w:abstractNumId="1" w15:restartNumberingAfterBreak="0">
+    <w:nsid w:val="7FE952D1"/>
+    <w:multiLevelType w:val="hybridMultilevel"/>
+    <w:tmpl w:val="AF12E46E"/>
+    <w:lvl w:ilvl="0" w:tplc="04140001">
+      <w:start w:val="1"/>
+      <w:numFmt w:val="bullet"/>
+      <w:lvlText w:val=""/>
+      <w:lvlJc w:val="left"/>
+      <w:pPr>
+        <w:ind w:left="720" w:hanging="360"/>
+      </w:pPr>
+      <w:rPr>
+        <w:rFonts w:ascii="Symbol" w:hAnsi="Symbol" w:hint="default"/>
+      </w:rPr>
+    </w:lvl>
+    <w:lvl w:ilvl="1" w:tplc="04140003" w:tentative="1">
+      <w:start w:val="1"/>
+      <w:numFmt w:val="bullet"/>
+      <w:lvlText w:val="o"/>
+      <w:lvlJc w:val="left"/>
+      <w:pPr>
+        <w:ind w:left="1440" w:hanging="360"/>
+      </w:pPr>
+      <w:rPr>
+        <w:rFonts w:ascii="Courier New" w:hAnsi="Courier New" w:cs="Courier New" w:hint="default"/>
+      </w:rPr>
+    </w:lvl>
+    <w:lvl w:ilvl="2" w:tplc="04140005" w:tentative="1">
+      <w:start w:val="1"/>
+      <w:numFmt w:val="bullet"/>
+      <w:lvlText w:val=""/>
+      <w:lvlJc w:val="left"/>
+      <w:pPr>
+        <w:ind w:left="2160" w:hanging="360"/>
+      </w:pPr>
+      <w:rPr>
+        <w:rFonts w:ascii="Wingdings" w:hAnsi="Wingdings" w:hint="default"/>
+      </w:rPr>
+    </w:lvl>
+    <w:lvl w:ilvl="3" w:tplc="04140001" w:tentative="1">
+      <w:start w:val="1"/>
+      <w:numFmt w:val="bullet"/>
+      <w:lvlText w:val=""/>
+      <w:lvlJc w:val="left"/>
+      <w:pPr>
+        <w:ind w:left="2880" w:hanging="360"/>
+      </w:pPr>
+      <w:rPr>
+        <w:rFonts w:ascii="Symbol" w:hAnsi="Symbol" w:hint="default"/>
+      </w:rPr>
+    </w:lvl>
+    <w:lvl w:ilvl="4" w:tplc="04140003" w:tentative="1">
+      <w:start w:val="1"/>
+      <w:numFmt w:val="bullet"/>
+      <w:lvlText w:val="o"/>
+      <w:lvlJc w:val="left"/>
+      <w:pPr>
+        <w:ind w:left="3600" w:hanging="360"/>
+      </w:pPr>
+      <w:rPr>
+        <w:rFonts w:ascii="Courier New" w:hAnsi="Courier New" w:cs="Courier New" w:hint="default"/>
+      </w:rPr>
+    </w:lvl>
+    <w:lvl w:ilvl="5" w:tplc="04140005" w:tentative="1">
+      <w:start w:val="1"/>
+      <w:numFmt w:val="bullet"/>
+      <w:lvlText w:val=""/>
+      <w:lvlJc w:val="left"/>
+      <w:pPr>
+        <w:ind w:left="4320" w:hanging="360"/>
+      </w:pPr>
+      <w:rPr>
+        <w:rFonts w:ascii="Wingdings" w:hAnsi="Wingdings" w:hint="default"/>
+      </w:rPr>
+    </w:lvl>
+    <w:lvl w:ilvl="6" w:tplc="04140001" w:tentative="1">
+      <w:start w:val="1"/>
+      <w:numFmt w:val="bullet"/>
+      <w:lvlText w:val=""/>
+      <w:lvlJc w:val="left"/>
+      <w:pPr>
+        <w:ind w:left="5040" w:hanging="360"/>
+      </w:pPr>
+      <w:rPr>
+        <w:rFonts w:ascii="Symbol" w:hAnsi="Symbol" w:hint="default"/>
+      </w:rPr>
+    </w:lvl>
+    <w:lvl w:ilvl="7" w:tplc="04140003" w:tentative="1">
+      <w:start w:val="1"/>
+      <w:numFmt w:val="bullet"/>
+      <w:lvlText w:val="o"/>
+      <w:lvlJc w:val="left"/>
+      <w:pPr>
+        <w:ind w:left="5760" w:hanging="360"/>
+      </w:pPr>
+      <w:rPr>
+        <w:rFonts w:ascii="Courier New" w:hAnsi="Courier New" w:cs="Courier New" w:hint="default"/>
+      </w:rPr>
+    </w:lvl>
+    <w:lvl w:ilvl="8" w:tplc="04140005" w:tentative="1">
+      <w:start w:val="1"/>
+      <w:numFmt w:val="bullet"/>
+      <w:lvlText w:val=""/>
+      <w:lvlJc w:val="left"/>
+      <w:pPr>
+        <w:ind w:left="6480" w:hanging="360"/>
+      </w:pPr>
+      <w:rPr>
+        <w:rFonts w:ascii="Wingdings" w:hAnsi="Wingdings" w:hint="default"/>
+      </w:rPr>
+    </w:lvl>
+  </w:abstractNum>
   <w:num w:numId="1" w16cid:durableId="959914598">
     <w:abstractNumId w:val="0"/>
+  </w:num>
+  <w:num w:numId="2" w16cid:durableId="1001129746">
+    <w:abstractNumId w:val="1"/>
   </w:num>
 </w:numbering>
 </file>

</xml_diff>